<commit_message>
Added Problem & Solution
</commit_message>
<xml_diff>
--- a/lab2/team09_lab2_report.docx
+++ b/lab2/team09_lab2_report.docx
@@ -47,7 +47,7 @@
       <w:pPr>
         <w:widowControl/>
         <w:rPr>
-          <w:rFonts w:ascii="Times New Roman" w:hAnsi="Times New Roman" w:cs="Times New Roman" w:hint="eastAsia"/>
+          <w:rFonts w:ascii="Times New Roman" w:hAnsi="Times New Roman" w:cs="Times New Roman"/>
           <w:kern w:val="0"/>
           <w:szCs w:val="24"/>
         </w:rPr>
@@ -140,7 +140,25 @@
           <w:kern w:val="0"/>
           <w:sz w:val="22"/>
         </w:rPr>
-        <w:t xml:space="preserve"> This file contains information about the source code in the directory and the instructions of lab1.</w:t>
+        <w:t xml:space="preserve"> This file contains information about the source code in the directory and the instructions of lab</w:t>
+      </w:r>
+      <w:r>
+        <w:rPr>
+          <w:rFonts w:ascii="Times New Roman" w:eastAsia="Times New Roman" w:hAnsi="Times New Roman" w:cs="Times New Roman"/>
+          <w:color w:val="000000"/>
+          <w:kern w:val="0"/>
+          <w:sz w:val="22"/>
+        </w:rPr>
+        <w:t>2</w:t>
+      </w:r>
+      <w:r>
+        <w:rPr>
+          <w:rFonts w:ascii="Times New Roman" w:eastAsia="Times New Roman" w:hAnsi="Times New Roman" w:cs="Times New Roman"/>
+          <w:color w:val="000000"/>
+          <w:kern w:val="0"/>
+          <w:sz w:val="22"/>
+        </w:rPr>
+        <w:t>.</w:t>
       </w:r>
     </w:p>
     <w:p>
@@ -322,16 +340,7 @@
           <w:kern w:val="0"/>
           <w:sz w:val="22"/>
         </w:rPr>
-        <w:t>Rsa256</w:t>
-      </w:r>
-      <w:r>
-        <w:rPr>
-          <w:rFonts w:ascii="Times New Roman" w:eastAsia="Times New Roman" w:hAnsi="Times New Roman" w:cs="Times New Roman"/>
-          <w:color w:val="000000"/>
-          <w:kern w:val="0"/>
-          <w:sz w:val="22"/>
-        </w:rPr>
-        <w:t>Wrapper</w:t>
+        <w:t>Rsa256Wrapper</w:t>
       </w:r>
       <w:r>
         <w:rPr>
@@ -646,7 +655,7 @@
                     <pic:cNvPicPr/>
                   </pic:nvPicPr>
                   <pic:blipFill rotWithShape="1">
-                    <a:blip r:embed="rId5">
+                    <a:blip r:embed="rId7">
                       <a:extLst>
                         <a:ext uri="{28A0092B-C50C-407E-A947-70E740481C1C}">
                           <a14:useLocalDpi xmlns:a14="http://schemas.microsoft.com/office/drawing/2010/main" val="0"/>
@@ -703,13 +712,7 @@
     <w:p/>
     <w:p/>
     <w:p/>
-    <w:p>
-      <w:pPr>
-        <w:rPr>
-          <w:rFonts w:hint="eastAsia"/>
-        </w:rPr>
-      </w:pPr>
-    </w:p>
+    <w:p/>
     <w:p>
       <w:pPr>
         <w:rPr>
@@ -743,7 +746,7 @@
     <w:p>
       <w:pPr>
         <w:rPr>
-          <w:rFonts w:ascii="Times New Roman" w:hAnsi="Times New Roman" w:cs="Times New Roman" w:hint="eastAsia"/>
+          <w:rFonts w:ascii="Times New Roman" w:hAnsi="Times New Roman" w:cs="Times New Roman"/>
           <w:color w:val="000000"/>
           <w:kern w:val="0"/>
           <w:sz w:val="22"/>
@@ -769,7 +772,7 @@
                     <pic:cNvPicPr/>
                   </pic:nvPicPr>
                   <pic:blipFill rotWithShape="1">
-                    <a:blip r:embed="rId6"/>
+                    <a:blip r:embed="rId8"/>
                     <a:srcRect l="10402" t="22346" r="25740" b="19171"/>
                     <a:stretch/>
                   </pic:blipFill>
@@ -836,7 +839,7 @@
                     <pic:cNvPicPr/>
                   </pic:nvPicPr>
                   <pic:blipFill rotWithShape="1">
-                    <a:blip r:embed="rId7"/>
+                    <a:blip r:embed="rId9"/>
                     <a:srcRect l="14449" t="22246" r="30642" b="18310"/>
                     <a:stretch/>
                   </pic:blipFill>
@@ -877,7 +880,7 @@
     <w:p>
       <w:pPr>
         <w:rPr>
-          <w:rFonts w:ascii="Times New Roman" w:hAnsi="Times New Roman" w:cs="Times New Roman" w:hint="eastAsia"/>
+          <w:rFonts w:ascii="Times New Roman" w:hAnsi="Times New Roman" w:cs="Times New Roman"/>
           <w:color w:val="000000"/>
           <w:kern w:val="0"/>
           <w:sz w:val="22"/>
@@ -954,7 +957,7 @@
                     <pic:cNvPicPr/>
                   </pic:nvPicPr>
                   <pic:blipFill rotWithShape="1">
-                    <a:blip r:embed="rId8">
+                    <a:blip r:embed="rId10">
                       <a:extLst>
                         <a:ext uri="{28A0092B-C50C-407E-A947-70E740481C1C}">
                           <a14:useLocalDpi xmlns:a14="http://schemas.microsoft.com/office/drawing/2010/main" val="0"/>
@@ -1048,13 +1051,40 @@
           <w:kern w:val="0"/>
           <w:sz w:val="22"/>
         </w:rPr>
-        <w:t xml:space="preserve"> the method that multiple ciphertexts can be decrypted continuously without reset.</w:t>
-      </w:r>
-    </w:p>
-    <w:p>
-      <w:pPr>
+        <w:t xml:space="preserve"> </w:t>
+      </w:r>
+      <w:r>
         <w:rPr>
           <w:rFonts w:ascii="Times New Roman" w:hAnsi="Times New Roman" w:cs="Times New Roman" w:hint="eastAsia"/>
+          <w:color w:val="000000"/>
+          <w:kern w:val="0"/>
+          <w:sz w:val="22"/>
+        </w:rPr>
+        <w:t>a</w:t>
+      </w:r>
+      <w:r>
+        <w:rPr>
+          <w:rFonts w:ascii="Times New Roman" w:hAnsi="Times New Roman" w:cs="Times New Roman"/>
+          <w:color w:val="000000"/>
+          <w:kern w:val="0"/>
+          <w:sz w:val="22"/>
+        </w:rPr>
+        <w:t>nother dataflow such</w:t>
+      </w:r>
+      <w:r>
+        <w:rPr>
+          <w:rFonts w:ascii="Times New Roman" w:hAnsi="Times New Roman" w:cs="Times New Roman"/>
+          <w:color w:val="000000"/>
+          <w:kern w:val="0"/>
+          <w:sz w:val="22"/>
+        </w:rPr>
+        <w:t xml:space="preserve"> that multiple ciphertexts can be decrypted continuously without reset.</w:t>
+      </w:r>
+    </w:p>
+    <w:p>
+      <w:pPr>
+        <w:rPr>
+          <w:rFonts w:ascii="Times New Roman" w:hAnsi="Times New Roman" w:cs="Times New Roman"/>
           <w:color w:val="000000"/>
           <w:kern w:val="0"/>
           <w:sz w:val="22"/>
@@ -1098,20 +1128,47 @@
         </w:numPr>
         <w:ind w:leftChars="0"/>
         <w:rPr>
-          <w:rFonts w:ascii="Times New Roman" w:hAnsi="Times New Roman" w:cs="Times New Roman" w:hint="eastAsia"/>
-          <w:color w:val="000000"/>
-          <w:kern w:val="0"/>
-          <w:sz w:val="22"/>
-        </w:rPr>
-      </w:pPr>
-      <w:r>
-        <w:rPr>
-          <w:rFonts w:ascii="Times New Roman" w:hAnsi="Times New Roman" w:cs="Times New Roman"/>
-          <w:color w:val="000000"/>
-          <w:kern w:val="0"/>
-          <w:sz w:val="22"/>
-        </w:rPr>
-        <w:t xml:space="preserve">We added one byte </w:t>
+          <w:rFonts w:ascii="Times New Roman" w:hAnsi="Times New Roman" w:cs="Times New Roman"/>
+          <w:color w:val="000000"/>
+          <w:kern w:val="0"/>
+          <w:sz w:val="22"/>
+        </w:rPr>
+      </w:pPr>
+      <w:r>
+        <w:rPr>
+          <w:rFonts w:ascii="Times New Roman" w:hAnsi="Times New Roman" w:cs="Times New Roman"/>
+          <w:color w:val="000000"/>
+          <w:kern w:val="0"/>
+          <w:sz w:val="22"/>
+        </w:rPr>
+        <w:t>O</w:t>
+      </w:r>
+      <w:r>
+        <w:rPr>
+          <w:rFonts w:ascii="Times New Roman" w:hAnsi="Times New Roman" w:cs="Times New Roman"/>
+          <w:color w:val="000000"/>
+          <w:kern w:val="0"/>
+          <w:sz w:val="22"/>
+        </w:rPr>
+        <w:t>ne byte</w:t>
+      </w:r>
+      <w:r>
+        <w:rPr>
+          <w:rFonts w:ascii="Times New Roman" w:hAnsi="Times New Roman" w:cs="Times New Roman"/>
+          <w:color w:val="000000"/>
+          <w:kern w:val="0"/>
+          <w:sz w:val="22"/>
+        </w:rPr>
+        <w:t xml:space="preserve"> is added</w:t>
+      </w:r>
+      <w:r>
+        <w:rPr>
+          <w:rFonts w:ascii="Times New Roman" w:hAnsi="Times New Roman" w:cs="Times New Roman"/>
+          <w:color w:val="000000"/>
+          <w:kern w:val="0"/>
+          <w:sz w:val="22"/>
+        </w:rPr>
+        <w:t xml:space="preserve"> </w:t>
       </w:r>
       <w:r>
         <w:rPr>
@@ -1176,34 +1233,43 @@
           <w:kern w:val="0"/>
           <w:sz w:val="22"/>
         </w:rPr>
-        <w:t xml:space="preserve">(b”0x00”) </w:t>
-      </w:r>
-      <w:r>
-        <w:rPr>
-          <w:rFonts w:ascii="Times New Roman" w:hAnsi="Times New Roman" w:cs="Times New Roman"/>
-          <w:color w:val="000000"/>
-          <w:kern w:val="0"/>
-          <w:sz w:val="22"/>
-        </w:rPr>
-        <w:t>after key[</w:t>
-      </w:r>
-      <w:r>
-        <w:rPr>
-          <w:rFonts w:ascii="Times New Roman" w:hAnsi="Times New Roman" w:cs="Times New Roman"/>
-          <w:color w:val="000000"/>
-          <w:kern w:val="0"/>
-          <w:sz w:val="22"/>
-        </w:rPr>
-        <w:t>0:32</w:t>
-      </w:r>
-      <w:r>
-        <w:rPr>
-          <w:rFonts w:ascii="Times New Roman" w:hAnsi="Times New Roman" w:cs="Times New Roman"/>
-          <w:color w:val="000000"/>
-          <w:kern w:val="0"/>
-          <w:sz w:val="22"/>
-        </w:rPr>
-        <w:t>]</w:t>
+        <w:t>(b</w:t>
+      </w:r>
+      <w:r>
+        <w:rPr>
+          <w:rFonts w:ascii="Times New Roman" w:hAnsi="Times New Roman" w:cs="Times New Roman"/>
+          <w:color w:val="000000"/>
+          <w:kern w:val="0"/>
+          <w:sz w:val="22"/>
+        </w:rPr>
+        <w:t>”</w:t>
+      </w:r>
+      <w:r>
+        <w:rPr>
+          <w:rFonts w:ascii="Times New Roman" w:hAnsi="Times New Roman" w:cs="Times New Roman"/>
+          <w:color w:val="000000"/>
+          <w:kern w:val="0"/>
+          <w:sz w:val="22"/>
+        </w:rPr>
+        <w:t>0x00</w:t>
+      </w:r>
+      <w:r>
+        <w:rPr>
+          <w:rFonts w:ascii="Times New Roman" w:hAnsi="Times New Roman" w:cs="Times New Roman"/>
+          <w:color w:val="000000"/>
+          <w:kern w:val="0"/>
+          <w:sz w:val="22"/>
+        </w:rPr>
+        <w:t>”</w:t>
+      </w:r>
+      <w:r>
+        <w:rPr>
+          <w:rFonts w:ascii="Times New Roman" w:hAnsi="Times New Roman" w:cs="Times New Roman"/>
+          <w:color w:val="000000"/>
+          <w:kern w:val="0"/>
+          <w:sz w:val="22"/>
+        </w:rPr>
+        <w:t>) after key[0:32]</w:t>
       </w:r>
     </w:p>
     <w:p>
@@ -1215,7 +1281,7 @@
         </w:numPr>
         <w:ind w:leftChars="0"/>
         <w:rPr>
-          <w:rFonts w:ascii="Times New Roman" w:hAnsi="Times New Roman" w:cs="Times New Roman" w:hint="eastAsia"/>
+          <w:rFonts w:ascii="Times New Roman" w:hAnsi="Times New Roman" w:cs="Times New Roman"/>
           <w:color w:val="000000"/>
           <w:kern w:val="0"/>
           <w:sz w:val="22"/>
@@ -1250,34 +1316,7 @@
           <w:kern w:val="0"/>
           <w:sz w:val="22"/>
         </w:rPr>
-        <w:t>(b”0x0</w:t>
-      </w:r>
-      <w:r>
-        <w:rPr>
-          <w:rFonts w:ascii="Times New Roman" w:hAnsi="Times New Roman" w:cs="Times New Roman"/>
-          <w:color w:val="000000"/>
-          <w:kern w:val="0"/>
-          <w:sz w:val="22"/>
-        </w:rPr>
-        <w:t>1</w:t>
-      </w:r>
-      <w:r>
-        <w:rPr>
-          <w:rFonts w:ascii="Times New Roman" w:hAnsi="Times New Roman" w:cs="Times New Roman"/>
-          <w:color w:val="000000"/>
-          <w:kern w:val="0"/>
-          <w:sz w:val="22"/>
-        </w:rPr>
-        <w:t>”)</w:t>
-      </w:r>
-      <w:r>
-        <w:rPr>
-          <w:rFonts w:ascii="Times New Roman" w:hAnsi="Times New Roman" w:cs="Times New Roman"/>
-          <w:color w:val="000000"/>
-          <w:kern w:val="0"/>
-          <w:sz w:val="22"/>
-        </w:rPr>
-        <w:t xml:space="preserve"> after key[32:64]</w:t>
+        <w:t>(b”0x01”) after key[32:64]</w:t>
       </w:r>
     </w:p>
     <w:p>
@@ -1324,34 +1363,7 @@
           <w:kern w:val="0"/>
           <w:sz w:val="22"/>
         </w:rPr>
-        <w:t>(b”0x</w:t>
-      </w:r>
-      <w:r>
-        <w:rPr>
-          <w:rFonts w:ascii="Times New Roman" w:hAnsi="Times New Roman" w:cs="Times New Roman"/>
-          <w:color w:val="000000"/>
-          <w:kern w:val="0"/>
-          <w:sz w:val="22"/>
-        </w:rPr>
-        <w:t>02</w:t>
-      </w:r>
-      <w:r>
-        <w:rPr>
-          <w:rFonts w:ascii="Times New Roman" w:hAnsi="Times New Roman" w:cs="Times New Roman"/>
-          <w:color w:val="000000"/>
-          <w:kern w:val="0"/>
-          <w:sz w:val="22"/>
-        </w:rPr>
-        <w:t>”)</w:t>
-      </w:r>
-      <w:r>
-        <w:rPr>
-          <w:rFonts w:ascii="Times New Roman" w:hAnsi="Times New Roman" w:cs="Times New Roman"/>
-          <w:color w:val="000000"/>
-          <w:kern w:val="0"/>
-          <w:sz w:val="22"/>
-        </w:rPr>
-        <w:t xml:space="preserve"> after every iteration of enc[i:i+32]</w:t>
+        <w:t>(b”0x02”) after every iteration of enc[i:i+32]</w:t>
       </w:r>
     </w:p>
     <w:p>
@@ -1443,7 +1455,43 @@
           <w:kern w:val="0"/>
           <w:sz w:val="22"/>
         </w:rPr>
-        <w:t xml:space="preserve"> reaches 32 times, we determine which cases of the last byte that is received in </w:t>
+        <w:t xml:space="preserve"> reaches 32, we determine </w:t>
+      </w:r>
+      <w:r>
+        <w:rPr>
+          <w:rFonts w:ascii="Times New Roman" w:hAnsi="Times New Roman" w:cs="Times New Roman"/>
+          <w:color w:val="000000"/>
+          <w:kern w:val="0"/>
+          <w:sz w:val="22"/>
+        </w:rPr>
+        <w:t>the</w:t>
+      </w:r>
+      <w:r>
+        <w:rPr>
+          <w:rFonts w:ascii="Times New Roman" w:hAnsi="Times New Roman" w:cs="Times New Roman"/>
+          <w:color w:val="000000"/>
+          <w:kern w:val="0"/>
+          <w:sz w:val="22"/>
+        </w:rPr>
+        <w:t xml:space="preserve"> </w:t>
+      </w:r>
+      <w:r>
+        <w:rPr>
+          <w:rFonts w:ascii="Times New Roman" w:hAnsi="Times New Roman" w:cs="Times New Roman"/>
+          <w:color w:val="000000"/>
+          <w:kern w:val="0"/>
+          <w:sz w:val="22"/>
+        </w:rPr>
+        <w:t>type of data of the previously received 32 bytes by switching cases on</w:t>
+      </w:r>
+      <w:r>
+        <w:rPr>
+          <w:rFonts w:ascii="Times New Roman" w:hAnsi="Times New Roman" w:cs="Times New Roman"/>
+          <w:color w:val="000000"/>
+          <w:kern w:val="0"/>
+          <w:sz w:val="22"/>
+        </w:rPr>
+        <w:t xml:space="preserve"> </w:t>
       </w:r>
       <w:proofErr w:type="spellStart"/>
       <w:r>
@@ -1597,16 +1645,7 @@
           <w:kern w:val="0"/>
           <w:sz w:val="22"/>
         </w:rPr>
-        <w:t>d</w:t>
-      </w:r>
-      <w:r>
-        <w:rPr>
-          <w:rFonts w:ascii="Times New Roman" w:hAnsi="Times New Roman" w:cs="Times New Roman"/>
-          <w:color w:val="000000"/>
-          <w:kern w:val="0"/>
-          <w:sz w:val="22"/>
-        </w:rPr>
-        <w:t>_w</w:t>
+        <w:t>d_w</w:t>
       </w:r>
       <w:proofErr w:type="spellEnd"/>
       <w:r>
@@ -1628,7 +1667,7 @@
         </w:numPr>
         <w:ind w:leftChars="0"/>
         <w:rPr>
-          <w:rFonts w:ascii="Times New Roman" w:hAnsi="Times New Roman" w:cs="Times New Roman" w:hint="eastAsia"/>
+          <w:rFonts w:ascii="Times New Roman" w:hAnsi="Times New Roman" w:cs="Times New Roman"/>
           <w:color w:val="000000"/>
           <w:kern w:val="0"/>
           <w:sz w:val="22"/>
@@ -1723,16 +1762,7 @@
           <w:kern w:val="0"/>
           <w:sz w:val="22"/>
         </w:rPr>
-        <w:t>enc</w:t>
-      </w:r>
-      <w:r>
-        <w:rPr>
-          <w:rFonts w:ascii="Times New Roman" w:hAnsi="Times New Roman" w:cs="Times New Roman"/>
-          <w:color w:val="000000"/>
-          <w:kern w:val="0"/>
-          <w:sz w:val="22"/>
-        </w:rPr>
-        <w:t>_w</w:t>
+        <w:t>enc_w</w:t>
       </w:r>
       <w:proofErr w:type="spellEnd"/>
       <w:r>
@@ -1748,7 +1778,7 @@
     <w:p>
       <w:pPr>
         <w:rPr>
-          <w:rFonts w:ascii="Times New Roman" w:hAnsi="Times New Roman" w:cs="Times New Roman" w:hint="eastAsia"/>
+          <w:rFonts w:ascii="Times New Roman" w:hAnsi="Times New Roman" w:cs="Times New Roman"/>
           <w:color w:val="000000"/>
           <w:kern w:val="0"/>
           <w:sz w:val="22"/>
@@ -1817,7 +1847,7 @@
     <w:p>
       <w:pPr>
         <w:rPr>
-          <w:rFonts w:ascii="Times New Roman" w:hAnsi="Times New Roman" w:cs="Times New Roman" w:hint="eastAsia"/>
+          <w:rFonts w:ascii="Times New Roman" w:hAnsi="Times New Roman" w:cs="Times New Roman"/>
           <w:color w:val="000000"/>
           <w:kern w:val="0"/>
           <w:sz w:val="22"/>
@@ -1906,7 +1936,7 @@
     <w:p>
       <w:pPr>
         <w:rPr>
-          <w:rFonts w:ascii="Times New Roman" w:hAnsi="Times New Roman" w:cs="Times New Roman" w:hint="eastAsia"/>
+          <w:rFonts w:ascii="Times New Roman" w:hAnsi="Times New Roman" w:cs="Times New Roman"/>
           <w:color w:val="000000"/>
           <w:kern w:val="0"/>
           <w:sz w:val="22"/>
@@ -2001,7 +2031,7 @@
         <w:widowControl/>
         <w:numPr>
           <w:ilvl w:val="1"/>
-          <w:numId w:val="3"/>
+          <w:numId w:val="2"/>
         </w:numPr>
         <w:textAlignment w:val="baseline"/>
         <w:rPr>
@@ -2013,12 +2043,71 @@
       </w:pPr>
       <w:r>
         <w:rPr>
-          <w:rFonts w:ascii="新細明體" w:eastAsia="新細明體" w:hAnsi="新細明體" w:cs="新細明體" w:hint="eastAsia"/>
-          <w:color w:val="000000"/>
-          <w:kern w:val="0"/>
-          <w:sz w:val="22"/>
-        </w:rPr>
-        <w:t>解</w:t>
+          <w:rFonts w:ascii="Times New Roman" w:hAnsi="Times New Roman" w:cs="Times New Roman"/>
+          <w:color w:val="000000"/>
+          <w:kern w:val="0"/>
+          <w:sz w:val="22"/>
+        </w:rPr>
+        <w:t>Check whether there are unassigned signals leading to x</w:t>
+      </w:r>
+    </w:p>
+    <w:p>
+      <w:pPr>
+        <w:widowControl/>
+        <w:numPr>
+          <w:ilvl w:val="1"/>
+          <w:numId w:val="2"/>
+        </w:numPr>
+        <w:textAlignment w:val="baseline"/>
+        <w:rPr>
+          <w:rFonts w:ascii="Times New Roman" w:eastAsia="Times New Roman" w:hAnsi="Times New Roman" w:cs="Times New Roman"/>
+          <w:color w:val="000000"/>
+          <w:kern w:val="0"/>
+          <w:sz w:val="22"/>
+        </w:rPr>
+      </w:pPr>
+      <w:r>
+        <w:rPr>
+          <w:rFonts w:ascii="Times New Roman" w:hAnsi="Times New Roman" w:cs="Times New Roman"/>
+          <w:color w:val="000000"/>
+          <w:kern w:val="0"/>
+          <w:sz w:val="22"/>
+        </w:rPr>
+        <w:t>Find documents on the protocol and design signals accordingly</w:t>
+      </w:r>
+    </w:p>
+    <w:p>
+      <w:pPr>
+        <w:widowControl/>
+        <w:numPr>
+          <w:ilvl w:val="1"/>
+          <w:numId w:val="2"/>
+        </w:numPr>
+        <w:textAlignment w:val="baseline"/>
+        <w:rPr>
+          <w:rFonts w:ascii="Times New Roman" w:eastAsia="Times New Roman" w:hAnsi="Times New Roman" w:cs="Times New Roman"/>
+          <w:color w:val="000000"/>
+          <w:kern w:val="0"/>
+          <w:sz w:val="22"/>
+        </w:rPr>
+      </w:pPr>
+      <w:r>
+        <w:rPr>
+          <w:rFonts w:ascii="Times New Roman" w:hAnsi="Times New Roman" w:cs="Times New Roman" w:hint="eastAsia"/>
+          <w:color w:val="000000"/>
+          <w:kern w:val="0"/>
+          <w:sz w:val="22"/>
+        </w:rPr>
+        <w:t>T</w:t>
+      </w:r>
+      <w:r>
+        <w:rPr>
+          <w:rFonts w:ascii="Times New Roman" w:hAnsi="Times New Roman" w:cs="Times New Roman"/>
+          <w:color w:val="000000"/>
+          <w:kern w:val="0"/>
+          <w:sz w:val="22"/>
+        </w:rPr>
+        <w:t>ry to read the provided testbench for more information</w:t>
       </w:r>
     </w:p>
     <w:p>
@@ -2026,7 +2115,7 @@
         <w:widowControl/>
         <w:numPr>
           <w:ilvl w:val="0"/>
-          <w:numId w:val="3"/>
+          <w:numId w:val="2"/>
         </w:numPr>
         <w:textAlignment w:val="baseline"/>
         <w:rPr>
@@ -2127,7 +2216,7 @@
         <w:widowControl/>
         <w:numPr>
           <w:ilvl w:val="1"/>
-          <w:numId w:val="9"/>
+          <w:numId w:val="2"/>
         </w:numPr>
         <w:textAlignment w:val="baseline"/>
         <w:rPr>
@@ -2139,12 +2228,57 @@
       </w:pPr>
       <w:r>
         <w:rPr>
-          <w:rFonts w:ascii="新細明體" w:eastAsia="新細明體" w:hAnsi="新細明體" w:cs="新細明體" w:hint="eastAsia"/>
-          <w:color w:val="000000"/>
-          <w:kern w:val="0"/>
-          <w:sz w:val="22"/>
-        </w:rPr>
-        <w:t>解</w:t>
+          <w:rFonts w:ascii="Times New Roman" w:hAnsi="Times New Roman" w:cs="Times New Roman"/>
+          <w:color w:val="000000"/>
+          <w:kern w:val="0"/>
+          <w:sz w:val="22"/>
+        </w:rPr>
+        <w:t>Check whether state transition logics are correct</w:t>
+      </w:r>
+    </w:p>
+    <w:p>
+      <w:pPr>
+        <w:widowControl/>
+        <w:numPr>
+          <w:ilvl w:val="1"/>
+          <w:numId w:val="2"/>
+        </w:numPr>
+        <w:textAlignment w:val="baseline"/>
+        <w:rPr>
+          <w:rFonts w:ascii="Times New Roman" w:eastAsia="Times New Roman" w:hAnsi="Times New Roman" w:cs="Times New Roman"/>
+          <w:color w:val="000000"/>
+          <w:kern w:val="0"/>
+          <w:sz w:val="22"/>
+        </w:rPr>
+      </w:pPr>
+      <w:r>
+        <w:rPr>
+          <w:rFonts w:ascii="Times New Roman" w:hAnsi="Times New Roman" w:cs="Times New Roman" w:hint="eastAsia"/>
+          <w:color w:val="000000"/>
+          <w:kern w:val="0"/>
+          <w:sz w:val="22"/>
+        </w:rPr>
+        <w:t>U</w:t>
+      </w:r>
+      <w:r>
+        <w:rPr>
+          <w:rFonts w:ascii="Times New Roman" w:hAnsi="Times New Roman" w:cs="Times New Roman"/>
+          <w:color w:val="000000"/>
+          <w:kern w:val="0"/>
+          <w:sz w:val="22"/>
+        </w:rPr>
+        <w:t xml:space="preserve">se less clock cycles for calculation by refactoring the flow of </w:t>
+      </w:r>
+      <w:bookmarkStart w:id="0" w:name="_GoBack"/>
+      <w:bookmarkEnd w:id="0"/>
+      <w:r>
+        <w:rPr>
+          <w:rFonts w:ascii="Times New Roman" w:hAnsi="Times New Roman" w:cs="Times New Roman"/>
+          <w:color w:val="000000"/>
+          <w:kern w:val="0"/>
+          <w:sz w:val="22"/>
+        </w:rPr>
+        <w:t>algorithm</w:t>
       </w:r>
     </w:p>
     <w:p>
@@ -2152,7 +2286,7 @@
         <w:widowControl/>
         <w:numPr>
           <w:ilvl w:val="0"/>
-          <w:numId w:val="4"/>
+          <w:numId w:val="2"/>
         </w:numPr>
         <w:textAlignment w:val="baseline"/>
         <w:rPr>
@@ -2186,7 +2320,7 @@
         <w:widowControl/>
         <w:numPr>
           <w:ilvl w:val="1"/>
-          <w:numId w:val="10"/>
+          <w:numId w:val="2"/>
         </w:numPr>
         <w:textAlignment w:val="baseline"/>
         <w:rPr>
@@ -2198,21 +2332,12 @@
       </w:pPr>
       <w:r>
         <w:rPr>
-          <w:rFonts w:ascii="新細明體" w:eastAsia="新細明體" w:hAnsi="新細明體" w:cs="新細明體" w:hint="eastAsia"/>
-          <w:color w:val="000000"/>
-          <w:kern w:val="0"/>
-          <w:sz w:val="22"/>
-        </w:rPr>
-        <w:t>解</w:t>
-      </w:r>
-      <w:r>
-        <w:rPr>
-          <w:rFonts w:ascii="Times New Roman" w:eastAsia="Times New Roman" w:hAnsi="Times New Roman" w:cs="Times New Roman"/>
-          <w:color w:val="000000"/>
-          <w:kern w:val="0"/>
-          <w:sz w:val="22"/>
-        </w:rPr>
-        <w:t xml:space="preserve"> </w:t>
+          <w:rFonts w:ascii="Times New Roman" w:hAnsi="Times New Roman" w:cs="Times New Roman"/>
+          <w:color w:val="000000"/>
+          <w:kern w:val="0"/>
+          <w:sz w:val="22"/>
+        </w:rPr>
+        <w:t>Extract chained combinational logic to be calculated at the next clock</w:t>
       </w:r>
     </w:p>
     <w:p>
@@ -2220,7 +2345,7 @@
         <w:widowControl/>
         <w:numPr>
           <w:ilvl w:val="0"/>
-          <w:numId w:val="10"/>
+          <w:numId w:val="2"/>
         </w:numPr>
         <w:textAlignment w:val="baseline"/>
         <w:rPr>
@@ -2232,21 +2357,12 @@
       </w:pPr>
       <w:r>
         <w:rPr>
-          <w:rFonts w:ascii="新細明體" w:eastAsia="新細明體" w:hAnsi="新細明體" w:cs="新細明體" w:hint="eastAsia"/>
+          <w:rFonts w:ascii="Times New Roman" w:hAnsi="Times New Roman" w:cs="Times New Roman" w:hint="eastAsia"/>
           <w:color w:val="000000"/>
           <w:kern w:val="0"/>
           <w:sz w:val="22"/>
         </w:rPr>
         <w:t>其他</w:t>
-      </w:r>
-      <w:r>
-        <w:rPr>
-          <w:rFonts w:ascii="Times New Roman" w:eastAsia="Times New Roman" w:hAnsi="Times New Roman" w:cs="Times New Roman" w:hint="eastAsia"/>
-          <w:color w:val="000000"/>
-          <w:kern w:val="0"/>
-          <w:sz w:val="22"/>
-        </w:rPr>
-        <w:t>:</w:t>
       </w:r>
     </w:p>
     <w:p>
@@ -2254,7 +2370,7 @@
         <w:widowControl/>
         <w:numPr>
           <w:ilvl w:val="1"/>
-          <w:numId w:val="11"/>
+          <w:numId w:val="2"/>
         </w:numPr>
         <w:textAlignment w:val="baseline"/>
         <w:rPr>
@@ -2266,32 +2382,13 @@
       </w:pPr>
       <w:r>
         <w:rPr>
-          <w:rFonts w:ascii="新細明體" w:eastAsia="新細明體" w:hAnsi="新細明體" w:cs="新細明體" w:hint="eastAsia"/>
+          <w:rFonts w:ascii="Times New Roman" w:hAnsi="Times New Roman" w:cs="Times New Roman" w:hint="eastAsia"/>
           <w:color w:val="000000"/>
           <w:kern w:val="0"/>
           <w:sz w:val="22"/>
         </w:rPr>
         <w:t>其他</w:t>
       </w:r>
-      <w:r>
-        <w:rPr>
-          <w:rFonts w:ascii="Times New Roman" w:eastAsia="Times New Roman" w:hAnsi="Times New Roman" w:cs="Times New Roman" w:hint="eastAsia"/>
-          <w:color w:val="000000"/>
-          <w:kern w:val="0"/>
-          <w:sz w:val="22"/>
-        </w:rPr>
-        <w:t>:</w:t>
-      </w:r>
-    </w:p>
-    <w:p>
-      <w:pPr>
-        <w:rPr>
-          <w:rFonts w:ascii="Times New Roman" w:eastAsia="Times New Roman" w:hAnsi="Times New Roman" w:cs="Times New Roman"/>
-          <w:color w:val="000000"/>
-          <w:kern w:val="0"/>
-          <w:sz w:val="22"/>
-        </w:rPr>
-      </w:pPr>
     </w:p>
     <w:p>
       <w:pPr>
@@ -2325,14 +2422,12 @@
     <w:p>
       <w:pPr>
         <w:rPr>
-          <w:rFonts w:ascii="Times New Roman" w:eastAsia="Times New Roman" w:hAnsi="Times New Roman" w:cs="Times New Roman" w:hint="eastAsia"/>
-          <w:color w:val="000000"/>
-          <w:kern w:val="0"/>
-          <w:sz w:val="22"/>
-        </w:rPr>
-      </w:pPr>
-      <w:bookmarkStart w:id="0" w:name="_GoBack"/>
-      <w:bookmarkEnd w:id="0"/>
+          <w:rFonts w:ascii="Times New Roman" w:eastAsia="Times New Roman" w:hAnsi="Times New Roman" w:cs="Times New Roman"/>
+          <w:color w:val="000000"/>
+          <w:kern w:val="0"/>
+          <w:sz w:val="22"/>
+        </w:rPr>
+      </w:pPr>
     </w:p>
     <w:sectPr>
       <w:pgSz w:w="11906" w:h="16838"/>
@@ -2344,12 +2439,50 @@
 </w:document>
 </file>
 
+<file path=word/endnotes.xml><?xml version="1.0" encoding="utf-8"?>
+<w:endnotes xmlns:wpc="http://schemas.microsoft.com/office/word/2010/wordprocessingCanvas" xmlns:cx="http://schemas.microsoft.com/office/drawing/2014/chartex" xmlns:cx1="http://schemas.microsoft.com/office/drawing/2015/9/8/chartex" xmlns:cx2="http://schemas.microsoft.com/office/drawing/2015/10/21/chartex" xmlns:cx3="http://schemas.microsoft.com/office/drawing/2016/5/9/chartex" xmlns:cx4="http://schemas.microsoft.com/office/drawing/2016/5/10/chartex" xmlns:cx5="http://schemas.microsoft.com/office/drawing/2016/5/11/chartex" xmlns:cx6="http://schemas.microsoft.com/office/drawing/2016/5/12/chartex" xmlns:cx7="http://schemas.microsoft.com/office/drawing/2016/5/13/chartex" xmlns:cx8="http://schemas.microsoft.com/office/drawing/2016/5/14/chartex" xmlns:mc="http://schemas.openxmlformats.org/markup-compatibility/2006" xmlns:aink="http://schemas.microsoft.com/office/drawing/2016/ink" xmlns:am3d="http://schemas.microsoft.com/office/drawing/2017/model3d" xmlns:o="urn:schemas-microsoft-com:office:office" xmlns:r="http://schemas.openxmlformats.org/officeDocument/2006/relationships" xmlns:m="http://schemas.openxmlformats.org/officeDocument/2006/math" xmlns:v="urn:schemas-microsoft-com:vml" xmlns:wp14="http://schemas.microsoft.com/office/word/2010/wordprocessingDrawing" xmlns:wp="http://schemas.openxmlformats.org/drawingml/2006/wordprocessingDrawing" xmlns:w10="urn:schemas-microsoft-com:office:word" xmlns:w="http://schemas.openxmlformats.org/wordprocessingml/2006/main" xmlns:w14="http://schemas.microsoft.com/office/word/2010/wordml" xmlns:w15="http://schemas.microsoft.com/office/word/2012/wordml" xmlns:w16cid="http://schemas.microsoft.com/office/word/2016/wordml/cid" xmlns:w16se="http://schemas.microsoft.com/office/word/2015/wordml/symex" xmlns:wpg="http://schemas.microsoft.com/office/word/2010/wordprocessingGroup" xmlns:wpi="http://schemas.microsoft.com/office/word/2010/wordprocessingInk" xmlns:wne="http://schemas.microsoft.com/office/word/2006/wordml" xmlns:wps="http://schemas.microsoft.com/office/word/2010/wordprocessingShape" mc:Ignorable="w14 w15 w16se w16cid wp14">
+  <w:endnote w:type="separator" w:id="-1">
+    <w:p>
+      <w:r>
+        <w:separator/>
+      </w:r>
+    </w:p>
+  </w:endnote>
+  <w:endnote w:type="continuationSeparator" w:id="0">
+    <w:p>
+      <w:r>
+        <w:continuationSeparator/>
+      </w:r>
+    </w:p>
+  </w:endnote>
+</w:endnotes>
+</file>
+
+<file path=word/footnotes.xml><?xml version="1.0" encoding="utf-8"?>
+<w:footnotes xmlns:wpc="http://schemas.microsoft.com/office/word/2010/wordprocessingCanvas" xmlns:cx="http://schemas.microsoft.com/office/drawing/2014/chartex" xmlns:cx1="http://schemas.microsoft.com/office/drawing/2015/9/8/chartex" xmlns:cx2="http://schemas.microsoft.com/office/drawing/2015/10/21/chartex" xmlns:cx3="http://schemas.microsoft.com/office/drawing/2016/5/9/chartex" xmlns:cx4="http://schemas.microsoft.com/office/drawing/2016/5/10/chartex" xmlns:cx5="http://schemas.microsoft.com/office/drawing/2016/5/11/chartex" xmlns:cx6="http://schemas.microsoft.com/office/drawing/2016/5/12/chartex" xmlns:cx7="http://schemas.microsoft.com/office/drawing/2016/5/13/chartex" xmlns:cx8="http://schemas.microsoft.com/office/drawing/2016/5/14/chartex" xmlns:mc="http://schemas.openxmlformats.org/markup-compatibility/2006" xmlns:aink="http://schemas.microsoft.com/office/drawing/2016/ink" xmlns:am3d="http://schemas.microsoft.com/office/drawing/2017/model3d" xmlns:o="urn:schemas-microsoft-com:office:office" xmlns:r="http://schemas.openxmlformats.org/officeDocument/2006/relationships" xmlns:m="http://schemas.openxmlformats.org/officeDocument/2006/math" xmlns:v="urn:schemas-microsoft-com:vml" xmlns:wp14="http://schemas.microsoft.com/office/word/2010/wordprocessingDrawing" xmlns:wp="http://schemas.openxmlformats.org/drawingml/2006/wordprocessingDrawing" xmlns:w10="urn:schemas-microsoft-com:office:word" xmlns:w="http://schemas.openxmlformats.org/wordprocessingml/2006/main" xmlns:w14="http://schemas.microsoft.com/office/word/2010/wordml" xmlns:w15="http://schemas.microsoft.com/office/word/2012/wordml" xmlns:w16cid="http://schemas.microsoft.com/office/word/2016/wordml/cid" xmlns:w16se="http://schemas.microsoft.com/office/word/2015/wordml/symex" xmlns:wpg="http://schemas.microsoft.com/office/word/2010/wordprocessingGroup" xmlns:wpi="http://schemas.microsoft.com/office/word/2010/wordprocessingInk" xmlns:wne="http://schemas.microsoft.com/office/word/2006/wordml" xmlns:wps="http://schemas.microsoft.com/office/word/2010/wordprocessingShape" mc:Ignorable="w14 w15 w16se w16cid wp14">
+  <w:footnote w:type="separator" w:id="-1">
+    <w:p>
+      <w:r>
+        <w:separator/>
+      </w:r>
+    </w:p>
+  </w:footnote>
+  <w:footnote w:type="continuationSeparator" w:id="0">
+    <w:p>
+      <w:r>
+        <w:continuationSeparator/>
+      </w:r>
+    </w:p>
+  </w:footnote>
+</w:footnotes>
+</file>
+
 <file path=word/numbering.xml><?xml version="1.0" encoding="utf-8"?>
 <w:numbering xmlns:wpc="http://schemas.microsoft.com/office/word/2010/wordprocessingCanvas" xmlns:cx="http://schemas.microsoft.com/office/drawing/2014/chartex" xmlns:cx1="http://schemas.microsoft.com/office/drawing/2015/9/8/chartex" xmlns:cx2="http://schemas.microsoft.com/office/drawing/2015/10/21/chartex" xmlns:cx3="http://schemas.microsoft.com/office/drawing/2016/5/9/chartex" xmlns:cx4="http://schemas.microsoft.com/office/drawing/2016/5/10/chartex" xmlns:cx5="http://schemas.microsoft.com/office/drawing/2016/5/11/chartex" xmlns:cx6="http://schemas.microsoft.com/office/drawing/2016/5/12/chartex" xmlns:cx7="http://schemas.microsoft.com/office/drawing/2016/5/13/chartex" xmlns:cx8="http://schemas.microsoft.com/office/drawing/2016/5/14/chartex" xmlns:mc="http://schemas.openxmlformats.org/markup-compatibility/2006" xmlns:aink="http://schemas.microsoft.com/office/drawing/2016/ink" xmlns:am3d="http://schemas.microsoft.com/office/drawing/2017/model3d" xmlns:o="urn:schemas-microsoft-com:office:office" xmlns:r="http://schemas.openxmlformats.org/officeDocument/2006/relationships" xmlns:m="http://schemas.openxmlformats.org/officeDocument/2006/math" xmlns:v="urn:schemas-microsoft-com:vml" xmlns:wp14="http://schemas.microsoft.com/office/word/2010/wordprocessingDrawing" xmlns:wp="http://schemas.openxmlformats.org/drawingml/2006/wordprocessingDrawing" xmlns:w10="urn:schemas-microsoft-com:office:word" xmlns:w="http://schemas.openxmlformats.org/wordprocessingml/2006/main" xmlns:w14="http://schemas.microsoft.com/office/word/2010/wordml" xmlns:w15="http://schemas.microsoft.com/office/word/2012/wordml" xmlns:w16cid="http://schemas.microsoft.com/office/word/2016/wordml/cid" xmlns:w16se="http://schemas.microsoft.com/office/word/2015/wordml/symex" xmlns:wpg="http://schemas.microsoft.com/office/word/2010/wordprocessingGroup" xmlns:wpi="http://schemas.microsoft.com/office/word/2010/wordprocessingInk" xmlns:wne="http://schemas.microsoft.com/office/word/2006/wordml" xmlns:wps="http://schemas.microsoft.com/office/word/2010/wordprocessingShape" mc:Ignorable="w14 w15 w16se w16cid wp14">
   <w:abstractNum w:abstractNumId="0" w15:restartNumberingAfterBreak="0">
     <w:nsid w:val="037437CA"/>
     <w:multiLevelType w:val="multilevel"/>
-    <w:tmpl w:val="DDA80BA2"/>
+    <w:tmpl w:val="653AC5CC"/>
     <w:lvl w:ilvl="0">
       <w:start w:val="1"/>
       <w:numFmt w:val="decimal"/>
@@ -2357,22 +2490,25 @@
       <w:lvlJc w:val="left"/>
       <w:pPr>
         <w:tabs>
-          <w:tab w:val="num" w:pos="720"/>
-        </w:tabs>
-        <w:ind w:left="720" w:hanging="360"/>
+          <w:tab w:val="num" w:pos="360"/>
+        </w:tabs>
+        <w:ind w:left="360" w:hanging="360"/>
       </w:pPr>
     </w:lvl>
     <w:lvl w:ilvl="1">
       <w:start w:val="1"/>
-      <w:numFmt w:val="decimal"/>
+      <w:numFmt w:val="lowerLetter"/>
       <w:lvlText w:val="%2."/>
       <w:lvlJc w:val="left"/>
       <w:pPr>
         <w:tabs>
-          <w:tab w:val="num" w:pos="1440"/>
-        </w:tabs>
-        <w:ind w:left="1440" w:hanging="360"/>
-      </w:pPr>
+          <w:tab w:val="num" w:pos="1080"/>
+        </w:tabs>
+        <w:ind w:left="1080" w:hanging="360"/>
+      </w:pPr>
+      <w:rPr>
+        <w:rFonts w:hint="eastAsia"/>
+      </w:rPr>
     </w:lvl>
     <w:lvl w:ilvl="2">
       <w:start w:val="1"/>
@@ -2381,9 +2517,9 @@
       <w:lvlJc w:val="left"/>
       <w:pPr>
         <w:tabs>
-          <w:tab w:val="num" w:pos="2160"/>
-        </w:tabs>
-        <w:ind w:left="2160" w:hanging="360"/>
+          <w:tab w:val="num" w:pos="1800"/>
+        </w:tabs>
+        <w:ind w:left="1800" w:hanging="360"/>
       </w:pPr>
     </w:lvl>
     <w:lvl w:ilvl="3" w:tentative="1">
@@ -2393,9 +2529,9 @@
       <w:lvlJc w:val="left"/>
       <w:pPr>
         <w:tabs>
-          <w:tab w:val="num" w:pos="2880"/>
-        </w:tabs>
-        <w:ind w:left="2880" w:hanging="360"/>
+          <w:tab w:val="num" w:pos="2520"/>
+        </w:tabs>
+        <w:ind w:left="2520" w:hanging="360"/>
       </w:pPr>
     </w:lvl>
     <w:lvl w:ilvl="4" w:tentative="1">
@@ -2405,9 +2541,9 @@
       <w:lvlJc w:val="left"/>
       <w:pPr>
         <w:tabs>
-          <w:tab w:val="num" w:pos="3600"/>
-        </w:tabs>
-        <w:ind w:left="3600" w:hanging="360"/>
+          <w:tab w:val="num" w:pos="3240"/>
+        </w:tabs>
+        <w:ind w:left="3240" w:hanging="360"/>
       </w:pPr>
     </w:lvl>
     <w:lvl w:ilvl="5" w:tentative="1">
@@ -2417,9 +2553,9 @@
       <w:lvlJc w:val="left"/>
       <w:pPr>
         <w:tabs>
-          <w:tab w:val="num" w:pos="4320"/>
-        </w:tabs>
-        <w:ind w:left="4320" w:hanging="360"/>
+          <w:tab w:val="num" w:pos="3960"/>
+        </w:tabs>
+        <w:ind w:left="3960" w:hanging="360"/>
       </w:pPr>
     </w:lvl>
     <w:lvl w:ilvl="6" w:tentative="1">
@@ -2429,9 +2565,9 @@
       <w:lvlJc w:val="left"/>
       <w:pPr>
         <w:tabs>
-          <w:tab w:val="num" w:pos="5040"/>
-        </w:tabs>
-        <w:ind w:left="5040" w:hanging="360"/>
+          <w:tab w:val="num" w:pos="4680"/>
+        </w:tabs>
+        <w:ind w:left="4680" w:hanging="360"/>
       </w:pPr>
     </w:lvl>
     <w:lvl w:ilvl="7" w:tentative="1">
@@ -2441,9 +2577,9 @@
       <w:lvlJc w:val="left"/>
       <w:pPr>
         <w:tabs>
-          <w:tab w:val="num" w:pos="5760"/>
-        </w:tabs>
-        <w:ind w:left="5760" w:hanging="360"/>
+          <w:tab w:val="num" w:pos="5400"/>
+        </w:tabs>
+        <w:ind w:left="5400" w:hanging="360"/>
       </w:pPr>
     </w:lvl>
     <w:lvl w:ilvl="8" w:tentative="1">
@@ -2453,9 +2589,9 @@
       <w:lvlJc w:val="left"/>
       <w:pPr>
         <w:tabs>
-          <w:tab w:val="num" w:pos="6480"/>
-        </w:tabs>
-        <w:ind w:left="6480" w:hanging="360"/>
+          <w:tab w:val="num" w:pos="6120"/>
+        </w:tabs>
+        <w:ind w:left="6120" w:hanging="360"/>
       </w:pPr>
     </w:lvl>
   </w:abstractNum>
@@ -4269,6 +4405,66 @@
       <w:ind w:leftChars="200" w:left="480"/>
     </w:pPr>
   </w:style>
+  <w:style w:type="paragraph" w:styleId="a4">
+    <w:name w:val="header"/>
+    <w:basedOn w:val="a"/>
+    <w:link w:val="a5"/>
+    <w:uiPriority w:val="99"/>
+    <w:unhideWhenUsed/>
+    <w:rsid w:val="000420CE"/>
+    <w:pPr>
+      <w:tabs>
+        <w:tab w:val="center" w:pos="4153"/>
+        <w:tab w:val="right" w:pos="8306"/>
+      </w:tabs>
+      <w:snapToGrid w:val="0"/>
+    </w:pPr>
+    <w:rPr>
+      <w:sz w:val="20"/>
+      <w:szCs w:val="20"/>
+    </w:rPr>
+  </w:style>
+  <w:style w:type="character" w:customStyle="1" w:styleId="a5">
+    <w:name w:val="頁首 字元"/>
+    <w:basedOn w:val="a0"/>
+    <w:link w:val="a4"/>
+    <w:uiPriority w:val="99"/>
+    <w:rsid w:val="000420CE"/>
+    <w:rPr>
+      <w:sz w:val="20"/>
+      <w:szCs w:val="20"/>
+    </w:rPr>
+  </w:style>
+  <w:style w:type="paragraph" w:styleId="a6">
+    <w:name w:val="footer"/>
+    <w:basedOn w:val="a"/>
+    <w:link w:val="a7"/>
+    <w:uiPriority w:val="99"/>
+    <w:unhideWhenUsed/>
+    <w:rsid w:val="000420CE"/>
+    <w:pPr>
+      <w:tabs>
+        <w:tab w:val="center" w:pos="4153"/>
+        <w:tab w:val="right" w:pos="8306"/>
+      </w:tabs>
+      <w:snapToGrid w:val="0"/>
+    </w:pPr>
+    <w:rPr>
+      <w:sz w:val="20"/>
+      <w:szCs w:val="20"/>
+    </w:rPr>
+  </w:style>
+  <w:style w:type="character" w:customStyle="1" w:styleId="a7">
+    <w:name w:val="頁尾 字元"/>
+    <w:basedOn w:val="a0"/>
+    <w:link w:val="a6"/>
+    <w:uiPriority w:val="99"/>
+    <w:rsid w:val="000420CE"/>
+    <w:rPr>
+      <w:sz w:val="20"/>
+      <w:szCs w:val="20"/>
+    </w:rPr>
+  </w:style>
 </w:styles>
 </file>
 

</xml_diff>